<commit_message>
Event handler:RattingStars and Commnet
</commit_message>
<xml_diff>
--- a/JavaScriptNote.docx
+++ b/JavaScriptNote.docx
@@ -176,6 +176,59 @@
     </w:p>
     <w:p>
       <w:pPr>
+        <w:pStyle w:val="ListParagraph"/>
+        <w:numPr>
+          <w:ilvl w:val="1"/>
+          <w:numId w:val="1"/>
+        </w:numPr>
+      </w:pPr>
+      <w:r>
+        <w:t xml:space="preserve">Async: loads the </w:t>
+      </w:r>
+      <w:proofErr w:type="spellStart"/>
+      <w:r>
+        <w:t>JavaScriot</w:t>
+      </w:r>
+      <w:proofErr w:type="spellEnd"/>
+      <w:r>
+        <w:t xml:space="preserve"> files asynchronously as the HTML file loads</w:t>
+      </w:r>
+    </w:p>
+    <w:p>
+      <w:pPr>
+        <w:pStyle w:val="ListParagraph"/>
+        <w:numPr>
+          <w:ilvl w:val="2"/>
+          <w:numId w:val="1"/>
+        </w:numPr>
+      </w:pPr>
+      <w:proofErr w:type="spellStart"/>
+      <w:r>
+        <w:t>Eg</w:t>
+      </w:r>
+      <w:proofErr w:type="spellEnd"/>
+      <w:r>
+        <w:t xml:space="preserve">: &lt;script </w:t>
+      </w:r>
+      <w:proofErr w:type="spellStart"/>
+      <w:r>
+        <w:t>src</w:t>
+      </w:r>
+      <w:proofErr w:type="spellEnd"/>
+      <w:proofErr w:type="gramStart"/>
+      <w:r>
+        <w:t>=”script.js</w:t>
+      </w:r>
+      <w:proofErr w:type="gramEnd"/>
+      <w:r>
+        <w:t>” async&gt;&lt;/script</w:t>
+      </w:r>
+      <w:r>
+        <w:t>&gt;</w:t>
+      </w:r>
+    </w:p>
+    <w:p>
+      <w:pPr>
         <w:pStyle w:val="Heading1"/>
       </w:pPr>
       <w:r>
@@ -603,6 +656,7 @@
         </w:numPr>
       </w:pPr>
       <w:r>
+        <w:lastRenderedPageBreak/>
         <w:t>Accessing an object property:</w:t>
       </w:r>
     </w:p>
@@ -632,7 +686,6 @@
       </w:pPr>
       <w:proofErr w:type="spellStart"/>
       <w:r>
-        <w:lastRenderedPageBreak/>
         <w:t>eg</w:t>
       </w:r>
       <w:proofErr w:type="spellEnd"/>
@@ -1520,6 +1573,7 @@
       </w:pPr>
       <w:proofErr w:type="spellStart"/>
       <w:r>
+        <w:lastRenderedPageBreak/>
         <w:t>thisDay.get</w:t>
       </w:r>
       <w:r>
@@ -1557,7 +1611,6 @@
       </w:pPr>
       <w:proofErr w:type="spellStart"/>
       <w:r>
-        <w:lastRenderedPageBreak/>
         <w:t>thisDay.toLocaleTimeString</w:t>
       </w:r>
       <w:proofErr w:type="spellEnd"/>
@@ -2090,6 +2143,684 @@
       <w:r>
         <w:t>}</w:t>
       </w:r>
+    </w:p>
+    <w:p>
+      <w:pPr>
+        <w:pStyle w:val="Heading1"/>
+      </w:pPr>
+      <w:r>
+        <w:t>Event Handlers and Event Object</w:t>
+      </w:r>
+    </w:p>
+    <w:p>
+      <w:pPr>
+        <w:pStyle w:val="ListParagraph"/>
+        <w:numPr>
+          <w:ilvl w:val="0"/>
+          <w:numId w:val="9"/>
+        </w:numPr>
+      </w:pPr>
+      <w:r>
+        <w:t>Event handler:</w:t>
+      </w:r>
+    </w:p>
+    <w:p>
+      <w:pPr>
+        <w:pStyle w:val="ListParagraph"/>
+        <w:numPr>
+          <w:ilvl w:val="1"/>
+          <w:numId w:val="9"/>
+        </w:numPr>
+      </w:pPr>
+      <w:r>
+        <w:lastRenderedPageBreak/>
+        <w:t>onload</w:t>
+      </w:r>
+      <w:r>
+        <w:t>: after the page has finished loading</w:t>
+      </w:r>
+    </w:p>
+    <w:p>
+      <w:pPr>
+        <w:pStyle w:val="ListParagraph"/>
+        <w:numPr>
+          <w:ilvl w:val="2"/>
+          <w:numId w:val="9"/>
+        </w:numPr>
+      </w:pPr>
+      <w:proofErr w:type="spellStart"/>
+      <w:r>
+        <w:t>eg</w:t>
+      </w:r>
+      <w:proofErr w:type="spellEnd"/>
+      <w:r>
+        <w:t xml:space="preserve">: </w:t>
+      </w:r>
+      <w:proofErr w:type="spellStart"/>
+      <w:r>
+        <w:t>Windows.onload</w:t>
+      </w:r>
+      <w:proofErr w:type="spellEnd"/>
+      <w:r>
+        <w:t xml:space="preserve"> = </w:t>
+      </w:r>
+      <w:proofErr w:type="spellStart"/>
+      <w:proofErr w:type="gramStart"/>
+      <w:r>
+        <w:t>init</w:t>
+      </w:r>
+      <w:proofErr w:type="spellEnd"/>
+      <w:r>
+        <w:t>;  /</w:t>
+      </w:r>
+      <w:proofErr w:type="gramEnd"/>
+      <w:r>
+        <w:t xml:space="preserve">/ Run the </w:t>
+      </w:r>
+      <w:proofErr w:type="spellStart"/>
+      <w:r>
+        <w:t>init</w:t>
+      </w:r>
+      <w:proofErr w:type="spellEnd"/>
+      <w:r>
+        <w:t>() function when the page is loaded</w:t>
+      </w:r>
+    </w:p>
+    <w:p>
+      <w:pPr>
+        <w:pStyle w:val="ListParagraph"/>
+        <w:numPr>
+          <w:ilvl w:val="1"/>
+          <w:numId w:val="9"/>
+        </w:numPr>
+      </w:pPr>
+      <w:proofErr w:type="gramStart"/>
+      <w:r>
+        <w:t>onclick :</w:t>
+      </w:r>
+      <w:proofErr w:type="gramEnd"/>
+      <w:r>
+        <w:t xml:space="preserve"> after user click on the element.</w:t>
+      </w:r>
+    </w:p>
+    <w:p>
+      <w:pPr>
+        <w:pStyle w:val="ListParagraph"/>
+        <w:numPr>
+          <w:ilvl w:val="2"/>
+          <w:numId w:val="9"/>
+        </w:numPr>
+      </w:pPr>
+      <w:proofErr w:type="spellStart"/>
+      <w:r>
+        <w:t>eg</w:t>
+      </w:r>
+      <w:proofErr w:type="spellEnd"/>
+      <w:r>
+        <w:t xml:space="preserve">: </w:t>
+      </w:r>
+      <w:proofErr w:type="spellStart"/>
+      <w:r>
+        <w:t>myButton.onclick</w:t>
+      </w:r>
+      <w:proofErr w:type="spellEnd"/>
+      <w:r>
+        <w:t xml:space="preserve"> = </w:t>
+      </w:r>
+      <w:proofErr w:type="spellStart"/>
+      <w:proofErr w:type="gramStart"/>
+      <w:r>
+        <w:t>myFunction</w:t>
+      </w:r>
+      <w:proofErr w:type="spellEnd"/>
+      <w:r>
+        <w:t>;</w:t>
+      </w:r>
+      <w:proofErr w:type="gramEnd"/>
+    </w:p>
+    <w:p>
+      <w:pPr>
+        <w:pStyle w:val="ListParagraph"/>
+        <w:numPr>
+          <w:ilvl w:val="1"/>
+          <w:numId w:val="9"/>
+        </w:numPr>
+      </w:pPr>
+      <w:r>
+        <w:t>….</w:t>
+      </w:r>
+    </w:p>
+    <w:p>
+      <w:pPr>
+        <w:pStyle w:val="ListParagraph"/>
+        <w:numPr>
+          <w:ilvl w:val="0"/>
+          <w:numId w:val="9"/>
+        </w:numPr>
+      </w:pPr>
+      <w:r>
+        <w:t>Creating an Event Handler</w:t>
+      </w:r>
+    </w:p>
+    <w:p>
+      <w:pPr>
+        <w:pStyle w:val="ListParagraph"/>
+        <w:numPr>
+          <w:ilvl w:val="1"/>
+          <w:numId w:val="9"/>
+        </w:numPr>
+      </w:pPr>
+      <w:r>
+        <w:t xml:space="preserve">&lt;element </w:t>
+      </w:r>
+      <w:proofErr w:type="spellStart"/>
+      <w:r>
+        <w:t>onevent</w:t>
+      </w:r>
+      <w:proofErr w:type="spellEnd"/>
+      <w:r>
+        <w:t xml:space="preserve"> = “script”&gt;</w:t>
+      </w:r>
+    </w:p>
+    <w:p>
+      <w:pPr>
+        <w:pStyle w:val="ListParagraph"/>
+        <w:numPr>
+          <w:ilvl w:val="2"/>
+          <w:numId w:val="9"/>
+        </w:numPr>
+      </w:pPr>
+      <w:proofErr w:type="spellStart"/>
+      <w:r>
+        <w:t>Eg</w:t>
+      </w:r>
+      <w:proofErr w:type="spellEnd"/>
+      <w:r>
+        <w:t>: &lt;body onload = “</w:t>
+      </w:r>
+      <w:proofErr w:type="spellStart"/>
+      <w:proofErr w:type="gramStart"/>
+      <w:r>
+        <w:t>init</w:t>
+      </w:r>
+      <w:proofErr w:type="spellEnd"/>
+      <w:r>
+        <w:t>(</w:t>
+      </w:r>
+      <w:proofErr w:type="gramEnd"/>
+      <w:r>
+        <w:t>)”&gt;</w:t>
+      </w:r>
+    </w:p>
+    <w:p>
+      <w:pPr>
+        <w:pStyle w:val="ListParagraph"/>
+        <w:numPr>
+          <w:ilvl w:val="1"/>
+          <w:numId w:val="9"/>
+        </w:numPr>
+      </w:pPr>
+      <w:proofErr w:type="spellStart"/>
+      <w:r>
+        <w:t>Object.onevent</w:t>
+      </w:r>
+      <w:proofErr w:type="spellEnd"/>
+      <w:r>
+        <w:t xml:space="preserve"> = </w:t>
+      </w:r>
+      <w:proofErr w:type="gramStart"/>
+      <w:r>
+        <w:t>function;</w:t>
+      </w:r>
+      <w:proofErr w:type="gramEnd"/>
+    </w:p>
+    <w:p>
+      <w:pPr>
+        <w:pStyle w:val="ListParagraph"/>
+        <w:numPr>
+          <w:ilvl w:val="2"/>
+          <w:numId w:val="9"/>
+        </w:numPr>
+      </w:pPr>
+      <w:proofErr w:type="spellStart"/>
+      <w:r>
+        <w:t>Eg</w:t>
+      </w:r>
+      <w:proofErr w:type="spellEnd"/>
+      <w:r>
+        <w:t xml:space="preserve">: </w:t>
+      </w:r>
+      <w:proofErr w:type="spellStart"/>
+      <w:proofErr w:type="gramStart"/>
+      <w:r>
+        <w:t>window.onload</w:t>
+      </w:r>
+      <w:proofErr w:type="spellEnd"/>
+      <w:proofErr w:type="gramEnd"/>
+      <w:r>
+        <w:t xml:space="preserve"> = </w:t>
+      </w:r>
+      <w:proofErr w:type="spellStart"/>
+      <w:r>
+        <w:t>init</w:t>
+      </w:r>
+      <w:proofErr w:type="spellEnd"/>
+      <w:r>
+        <w:t>;</w:t>
+      </w:r>
+    </w:p>
+    <w:p>
+      <w:pPr>
+        <w:pStyle w:val="ListParagraph"/>
+        <w:numPr>
+          <w:ilvl w:val="0"/>
+          <w:numId w:val="9"/>
+        </w:numPr>
+      </w:pPr>
+      <w:r>
+        <w:t>Object Properties:</w:t>
+      </w:r>
+    </w:p>
+    <w:p>
+      <w:pPr>
+        <w:pStyle w:val="ListParagraph"/>
+        <w:numPr>
+          <w:ilvl w:val="1"/>
+          <w:numId w:val="9"/>
+        </w:numPr>
+      </w:pPr>
+      <w:proofErr w:type="spellStart"/>
+      <w:r>
+        <w:t>Src</w:t>
+      </w:r>
+      <w:proofErr w:type="spellEnd"/>
+      <w:r>
+        <w:t xml:space="preserve"> attribute</w:t>
+      </w:r>
+    </w:p>
+    <w:p>
+      <w:pPr>
+        <w:pStyle w:val="ListParagraph"/>
+        <w:numPr>
+          <w:ilvl w:val="2"/>
+          <w:numId w:val="9"/>
+        </w:numPr>
+      </w:pPr>
+      <w:r>
+        <w:t>&lt;</w:t>
+      </w:r>
+      <w:proofErr w:type="spellStart"/>
+      <w:r>
+        <w:t>img</w:t>
+      </w:r>
+      <w:proofErr w:type="spellEnd"/>
+      <w:r>
+        <w:t xml:space="preserve"> id</w:t>
+      </w:r>
+      <w:proofErr w:type="gramStart"/>
+      <w:r>
+        <w:t>=”</w:t>
+      </w:r>
+      <w:proofErr w:type="spellStart"/>
+      <w:r>
+        <w:t>logoImg</w:t>
+      </w:r>
+      <w:proofErr w:type="spellEnd"/>
+      <w:proofErr w:type="gramEnd"/>
+      <w:r>
+        <w:t xml:space="preserve">” </w:t>
+      </w:r>
+      <w:proofErr w:type="spellStart"/>
+      <w:r>
+        <w:t>src</w:t>
+      </w:r>
+      <w:proofErr w:type="spellEnd"/>
+      <w:r>
+        <w:t>=”logo.png” /&gt;</w:t>
+      </w:r>
+    </w:p>
+    <w:p>
+      <w:pPr>
+        <w:pStyle w:val="ListParagraph"/>
+        <w:numPr>
+          <w:ilvl w:val="2"/>
+          <w:numId w:val="9"/>
+        </w:numPr>
+      </w:pPr>
+      <w:proofErr w:type="spellStart"/>
+      <w:proofErr w:type="gramStart"/>
+      <w:r>
+        <w:t>d</w:t>
+      </w:r>
+      <w:r>
+        <w:t>ocument.images</w:t>
+      </w:r>
+      <w:proofErr w:type="spellEnd"/>
+      <w:proofErr w:type="gramEnd"/>
+      <w:r>
+        <w:t>(“</w:t>
+      </w:r>
+      <w:proofErr w:type="spellStart"/>
+      <w:r>
+        <w:t>logoImg</w:t>
+      </w:r>
+      <w:proofErr w:type="spellEnd"/>
+      <w:r>
+        <w:t>”).</w:t>
+      </w:r>
+      <w:proofErr w:type="spellStart"/>
+      <w:r>
+        <w:t>src</w:t>
+      </w:r>
+      <w:proofErr w:type="spellEnd"/>
+      <w:r>
+        <w:t>=”logo.png”;</w:t>
+      </w:r>
+    </w:p>
+    <w:p>
+      <w:pPr>
+        <w:pStyle w:val="ListParagraph"/>
+        <w:numPr>
+          <w:ilvl w:val="1"/>
+          <w:numId w:val="9"/>
+        </w:numPr>
+      </w:pPr>
+      <w:proofErr w:type="spellStart"/>
+      <w:r>
+        <w:t>Maxlength</w:t>
+      </w:r>
+      <w:proofErr w:type="spellEnd"/>
+      <w:r>
+        <w:t xml:space="preserve"> attribute:</w:t>
+      </w:r>
+    </w:p>
+    <w:p>
+      <w:pPr>
+        <w:pStyle w:val="ListParagraph"/>
+        <w:numPr>
+          <w:ilvl w:val="2"/>
+          <w:numId w:val="9"/>
+        </w:numPr>
+      </w:pPr>
+      <w:r>
+        <w:t>&lt;input type=”text” id</w:t>
+      </w:r>
+      <w:proofErr w:type="gramStart"/>
+      <w:r>
+        <w:t>=”</w:t>
+      </w:r>
+      <w:proofErr w:type="spellStart"/>
+      <w:r>
+        <w:t>fName</w:t>
+      </w:r>
+      <w:proofErr w:type="spellEnd"/>
+      <w:proofErr w:type="gramEnd"/>
+      <w:r>
+        <w:t xml:space="preserve">” </w:t>
+      </w:r>
+      <w:proofErr w:type="spellStart"/>
+      <w:r>
+        <w:t>maxlength</w:t>
+      </w:r>
+      <w:proofErr w:type="spellEnd"/>
+      <w:r>
+        <w:t>=”15” /&gt;</w:t>
+      </w:r>
+    </w:p>
+    <w:p>
+      <w:pPr>
+        <w:pStyle w:val="ListParagraph"/>
+        <w:numPr>
+          <w:ilvl w:val="2"/>
+          <w:numId w:val="9"/>
+        </w:numPr>
+      </w:pPr>
+      <w:proofErr w:type="spellStart"/>
+      <w:r>
+        <w:t>Document.getElementById</w:t>
+      </w:r>
+      <w:proofErr w:type="spellEnd"/>
+      <w:r>
+        <w:t>(“</w:t>
+      </w:r>
+      <w:proofErr w:type="spellStart"/>
+      <w:r>
+        <w:t>fName</w:t>
+      </w:r>
+      <w:proofErr w:type="spellEnd"/>
+      <w:r>
+        <w:t>”</w:t>
+      </w:r>
+      <w:proofErr w:type="gramStart"/>
+      <w:r>
+        <w:t>).</w:t>
+      </w:r>
+      <w:proofErr w:type="spellStart"/>
+      <w:r>
+        <w:t>maxLength</w:t>
+      </w:r>
+      <w:proofErr w:type="spellEnd"/>
+      <w:proofErr w:type="gramEnd"/>
+      <w:r>
+        <w:t xml:space="preserve"> = 15 ;</w:t>
+      </w:r>
+    </w:p>
+    <w:p>
+      <w:pPr>
+        <w:pStyle w:val="ListParagraph"/>
+        <w:numPr>
+          <w:ilvl w:val="0"/>
+          <w:numId w:val="9"/>
+        </w:numPr>
+      </w:pPr>
+      <w:r>
+        <w:t>Creating Object Collections with CSS selectors</w:t>
+      </w:r>
+    </w:p>
+    <w:p>
+      <w:pPr>
+        <w:pStyle w:val="ListParagraph"/>
+        <w:numPr>
+          <w:ilvl w:val="1"/>
+          <w:numId w:val="9"/>
+        </w:numPr>
+      </w:pPr>
+      <w:proofErr w:type="spellStart"/>
+      <w:proofErr w:type="gramStart"/>
+      <w:r>
+        <w:t>document.querySelectorAll</w:t>
+      </w:r>
+      <w:proofErr w:type="spellEnd"/>
+      <w:proofErr w:type="gramEnd"/>
+      <w:r>
+        <w:t>(selector);</w:t>
+      </w:r>
+    </w:p>
+    <w:p>
+      <w:pPr>
+        <w:pStyle w:val="ListParagraph"/>
+        <w:numPr>
+          <w:ilvl w:val="2"/>
+          <w:numId w:val="9"/>
+        </w:numPr>
+      </w:pPr>
+      <w:proofErr w:type="spellStart"/>
+      <w:r>
+        <w:t>Eg</w:t>
+      </w:r>
+      <w:proofErr w:type="spellEnd"/>
+      <w:r>
+        <w:t xml:space="preserve">: var </w:t>
+      </w:r>
+      <w:proofErr w:type="spellStart"/>
+      <w:r>
+        <w:t>objectCollection</w:t>
+      </w:r>
+      <w:proofErr w:type="spellEnd"/>
+      <w:r>
+        <w:t xml:space="preserve"> = </w:t>
+      </w:r>
+      <w:proofErr w:type="spellStart"/>
+      <w:proofErr w:type="gramStart"/>
+      <w:r>
+        <w:t>document.querySelectorAll</w:t>
+      </w:r>
+      <w:proofErr w:type="spellEnd"/>
+      <w:proofErr w:type="gramEnd"/>
+      <w:r>
+        <w:t>(“</w:t>
+      </w:r>
+      <w:proofErr w:type="spellStart"/>
+      <w:r>
+        <w:t>table#data</w:t>
+      </w:r>
+      <w:proofErr w:type="spellEnd"/>
+      <w:r>
+        <w:t>”); //</w:t>
+      </w:r>
+      <w:proofErr w:type="spellStart"/>
+      <w:r>
+        <w:t>table#data</w:t>
+      </w:r>
+      <w:proofErr w:type="spellEnd"/>
+      <w:r>
+        <w:t xml:space="preserve"> is the </w:t>
+      </w:r>
+      <w:proofErr w:type="spellStart"/>
+      <w:r>
+        <w:t>css</w:t>
+      </w:r>
+      <w:proofErr w:type="spellEnd"/>
+      <w:r>
+        <w:t xml:space="preserve"> selector</w:t>
+      </w:r>
+    </w:p>
+    <w:p>
+      <w:pPr>
+        <w:pStyle w:val="ListParagraph"/>
+        <w:numPr>
+          <w:ilvl w:val="1"/>
+          <w:numId w:val="9"/>
+        </w:numPr>
+      </w:pPr>
+      <w:proofErr w:type="spellStart"/>
+      <w:proofErr w:type="gramStart"/>
+      <w:r>
+        <w:t>document.querySelector</w:t>
+      </w:r>
+      <w:proofErr w:type="spellEnd"/>
+      <w:proofErr w:type="gramEnd"/>
+      <w:r>
+        <w:t>(selector); // reference only the first element that matches a selector pattern.</w:t>
+      </w:r>
+    </w:p>
+    <w:p>
+      <w:pPr>
+        <w:pStyle w:val="ListParagraph"/>
+        <w:numPr>
+          <w:ilvl w:val="1"/>
+          <w:numId w:val="9"/>
+        </w:numPr>
+      </w:pPr>
+      <w:r>
+        <w:t xml:space="preserve">Changing the background of the </w:t>
+      </w:r>
+      <w:proofErr w:type="spellStart"/>
+      <w:r>
+        <w:t>objectCollection</w:t>
+      </w:r>
+      <w:proofErr w:type="spellEnd"/>
+    </w:p>
+    <w:p>
+      <w:pPr>
+        <w:pStyle w:val="ListParagraph"/>
+        <w:numPr>
+          <w:ilvl w:val="2"/>
+          <w:numId w:val="9"/>
+        </w:numPr>
+      </w:pPr>
+      <w:proofErr w:type="gramStart"/>
+      <w:r>
+        <w:t>for( var</w:t>
+      </w:r>
+      <w:proofErr w:type="gramEnd"/>
+      <w:r>
+        <w:t xml:space="preserve"> </w:t>
+      </w:r>
+      <w:proofErr w:type="spellStart"/>
+      <w:r>
+        <w:t>i</w:t>
+      </w:r>
+      <w:proofErr w:type="spellEnd"/>
+      <w:r>
+        <w:t xml:space="preserve"> = 0 ; </w:t>
+      </w:r>
+      <w:proofErr w:type="spellStart"/>
+      <w:r>
+        <w:t>i</w:t>
+      </w:r>
+      <w:proofErr w:type="spellEnd"/>
+      <w:r>
+        <w:t xml:space="preserve">&lt; </w:t>
+      </w:r>
+      <w:proofErr w:type="spellStart"/>
+      <w:r>
+        <w:t>objectCollection.length</w:t>
+      </w:r>
+      <w:proofErr w:type="spellEnd"/>
+      <w:r>
+        <w:t xml:space="preserve">; </w:t>
+      </w:r>
+      <w:proofErr w:type="spellStart"/>
+      <w:r>
+        <w:t>i</w:t>
+      </w:r>
+      <w:proofErr w:type="spellEnd"/>
+      <w:r>
+        <w:t>++ ){</w:t>
+      </w:r>
+    </w:p>
+    <w:p>
+      <w:pPr>
+        <w:pStyle w:val="ListParagraph"/>
+        <w:ind w:left="2160" w:firstLine="720"/>
+      </w:pPr>
+      <w:proofErr w:type="spellStart"/>
+      <w:proofErr w:type="gramStart"/>
+      <w:r>
+        <w:t>objectCollection.style.backgroundColor</w:t>
+      </w:r>
+      <w:proofErr w:type="spellEnd"/>
+      <w:proofErr w:type="gramEnd"/>
+      <w:r>
+        <w:t xml:space="preserve"> = “</w:t>
+      </w:r>
+      <w:proofErr w:type="spellStart"/>
+      <w:r>
+        <w:t>rgb</w:t>
+      </w:r>
+      <w:proofErr w:type="spellEnd"/>
+      <w:r>
+        <w:t>(212,121,32)”;</w:t>
+      </w:r>
+    </w:p>
+    <w:p>
+      <w:pPr>
+        <w:pStyle w:val="ListParagraph"/>
+        <w:ind w:left="2160"/>
+      </w:pPr>
+      <w:r>
+        <w:t>}</w:t>
+      </w:r>
+    </w:p>
+    <w:p>
+      <w:pPr>
+        <w:pStyle w:val="ListParagraph"/>
+        <w:numPr>
+          <w:ilvl w:val="1"/>
+          <w:numId w:val="9"/>
+        </w:numPr>
+      </w:pPr>
     </w:p>
     <w:sectPr>
       <w:pgSz w:w="12240" w:h="15840"/>
@@ -2784,7 +3515,7 @@
   <w:abstractNum w:abstractNumId="6" w15:restartNumberingAfterBreak="0">
     <w:nsid w:val="510159C1"/>
     <w:multiLevelType w:val="hybridMultilevel"/>
-    <w:tmpl w:val="00AE4E78"/>
+    <w:tmpl w:val="E9807BC6"/>
     <w:lvl w:ilvl="0" w:tplc="04090001">
       <w:start w:val="1"/>
       <w:numFmt w:val="bullet"/>
@@ -2821,7 +3552,7 @@
         <w:rFonts w:ascii="Wingdings" w:hAnsi="Wingdings" w:hint="default"/>
       </w:rPr>
     </w:lvl>
-    <w:lvl w:ilvl="3" w:tplc="04090001" w:tentative="1">
+    <w:lvl w:ilvl="3" w:tplc="04090001">
       <w:start w:val="1"/>
       <w:numFmt w:val="bullet"/>
       <w:lvlText w:val=""/>
@@ -2833,7 +3564,7 @@
         <w:rFonts w:ascii="Symbol" w:hAnsi="Symbol" w:hint="default"/>
       </w:rPr>
     </w:lvl>
-    <w:lvl w:ilvl="4" w:tplc="04090003" w:tentative="1">
+    <w:lvl w:ilvl="4" w:tplc="04090003">
       <w:start w:val="1"/>
       <w:numFmt w:val="bullet"/>
       <w:lvlText w:val="o"/>

</xml_diff>